<commit_message>
Nuevo commit con actividad 1
</commit_message>
<xml_diff>
--- a/Libreta prácticas.docx
+++ b/Libreta prácticas.docx
@@ -601,6 +601,26 @@
     </w:p>
     <w:p>
       <w:pPr>
+        <w:ind w:left="430"/>
+        <w:rPr>
+          <w:rFonts w:ascii="Arial" w:hAnsi="Arial" w:cs="Arial"/>
+          <w:sz w:val="24"/>
+          <w:szCs w:val="24"/>
+        </w:rPr>
+      </w:pPr>
+    </w:p>
+    <w:p>
+      <w:pPr>
+        <w:pStyle w:val="Prrafodelista"/>
+        <w:rPr>
+          <w:rFonts w:ascii="Arial" w:hAnsi="Arial" w:cs="Arial"/>
+          <w:sz w:val="24"/>
+          <w:szCs w:val="24"/>
+        </w:rPr>
+      </w:pPr>
+    </w:p>
+    <w:p>
+      <w:pPr>
         <w:rPr>
           <w:rFonts w:ascii="Arial" w:hAnsi="Arial" w:cs="Arial"/>
           <w:b/>
@@ -1045,10 +1065,10 @@
       <w:r>
         <w:rPr>
           <w:rFonts w:ascii="Arial" w:hAnsi="Arial" w:cs="Arial"/>
-          <w:sz w:val="24"/>
-          <w:szCs w:val="24"/>
-        </w:rPr>
-        <w:lastRenderedPageBreak/>
+          <w:noProof/>
+          <w:sz w:val="24"/>
+          <w:szCs w:val="24"/>
+        </w:rPr>
         <w:drawing>
           <wp:inline distT="0" distB="0" distL="0" distR="0" wp14:anchorId="2EA57226" wp14:editId="60A1E3AB">
             <wp:extent cx="5400040" cy="3928110"/>
@@ -1241,6 +1261,7 @@
       <w:r>
         <w:rPr>
           <w:rFonts w:ascii="Arial" w:hAnsi="Arial" w:cs="Arial"/>
+          <w:noProof/>
           <w:sz w:val="24"/>
           <w:szCs w:val="24"/>
         </w:rPr>
@@ -1292,6 +1313,7 @@
       <w:r>
         <w:rPr>
           <w:rFonts w:ascii="Arial" w:hAnsi="Arial" w:cs="Arial"/>
+          <w:noProof/>
           <w:sz w:val="24"/>
           <w:szCs w:val="24"/>
         </w:rPr>
@@ -1533,23 +1555,7 @@
           <w:sz w:val="24"/>
           <w:szCs w:val="24"/>
         </w:rPr>
-        <w:t xml:space="preserve">. Sin embargo, el mayor efecto se alcanza con concentraciones de 20 y 30 µg/ml, pero puesto que no hay diferencia estadísticamente significativa de medias entre </w:t>
-      </w:r>
-      <w:r>
-        <w:rPr>
-          <w:rFonts w:ascii="Arial" w:hAnsi="Arial" w:cs="Arial"/>
-          <w:sz w:val="24"/>
-          <w:szCs w:val="24"/>
-        </w:rPr>
-        <w:t>20 y 30 µg/ml,</w:t>
-      </w:r>
-      <w:r>
-        <w:rPr>
-          <w:rFonts w:ascii="Arial" w:hAnsi="Arial" w:cs="Arial"/>
-          <w:sz w:val="24"/>
-          <w:szCs w:val="24"/>
-        </w:rPr>
-        <w:t xml:space="preserve"> recomendaría utilizar el </w:t>
+        <w:t xml:space="preserve">. Sin embargo, el mayor efecto se alcanza con concentraciones de 20 y 30 µg/ml, pero puesto que no hay diferencia estadísticamente significativa de medias entre 20 y 30 µg/ml, recomendaría utilizar el </w:t>
       </w:r>
       <w:proofErr w:type="spellStart"/>
       <w:r>
@@ -1579,17 +1585,7 @@
           <w:sz w:val="24"/>
           <w:szCs w:val="24"/>
         </w:rPr>
-        <w:t xml:space="preserve">20 </w:t>
-      </w:r>
-      <w:r>
-        <w:rPr>
-          <w:rFonts w:ascii="Arial" w:hAnsi="Arial" w:cs="Arial"/>
-          <w:b/>
-          <w:bCs/>
-          <w:sz w:val="24"/>
-          <w:szCs w:val="24"/>
-        </w:rPr>
-        <w:t>µg/ml</w:t>
+        <w:t>20 µg/ml</w:t>
       </w:r>
       <w:r>
         <w:rPr>
@@ -1637,31 +1633,15 @@
           <w:sz w:val="24"/>
           <w:szCs w:val="24"/>
         </w:rPr>
-        <w:t xml:space="preserve">con respecto a 1 </w:t>
-      </w:r>
-      <w:r>
-        <w:rPr>
-          <w:rFonts w:ascii="Arial" w:hAnsi="Arial" w:cs="Arial"/>
-          <w:sz w:val="24"/>
-          <w:szCs w:val="24"/>
-        </w:rPr>
-        <w:t>µg/ml</w:t>
-      </w:r>
-      <w:r>
-        <w:rPr>
-          <w:rFonts w:ascii="Arial" w:hAnsi="Arial" w:cs="Arial"/>
-          <w:sz w:val="24"/>
-          <w:szCs w:val="24"/>
-        </w:rPr>
-        <w:t xml:space="preserve"> y 5 </w:t>
-      </w:r>
-      <w:r>
-        <w:rPr>
-          <w:rFonts w:ascii="Arial" w:hAnsi="Arial" w:cs="Arial"/>
-          <w:sz w:val="24"/>
-          <w:szCs w:val="24"/>
-        </w:rPr>
-        <w:t>µg/ml</w:t>
+        <w:t>con respecto a 1 µg/ml</w:t>
+      </w:r>
+      <w:r>
+        <w:rPr>
+          <w:rFonts w:ascii="Arial" w:hAnsi="Arial" w:cs="Arial"/>
+          <w:sz w:val="24"/>
+          <w:szCs w:val="24"/>
+        </w:rPr>
+        <w:t xml:space="preserve"> y 5 µg/ml</w:t>
       </w:r>
       <w:r>
         <w:rPr>
@@ -1883,7 +1863,6 @@
           <w:sz w:val="28"/>
           <w:szCs w:val="28"/>
         </w:rPr>
-        <w:lastRenderedPageBreak/>
         <w:t>BOXPLOTS</w:t>
       </w:r>
     </w:p>
@@ -1903,7 +1882,7 @@
           <w:szCs w:val="24"/>
         </w:rPr>
         <w:drawing>
-          <wp:inline distT="0" distB="0" distL="0" distR="0" wp14:anchorId="4743DF14" wp14:editId="7DB3E870">
+          <wp:inline distT="0" distB="0" distL="0" distR="0" wp14:anchorId="4743DF14" wp14:editId="61F5533C">
             <wp:extent cx="4775200" cy="2607718"/>
             <wp:effectExtent l="0" t="0" r="6350" b="2540"/>
             <wp:docPr id="1498851773" name="Imagen 1"/>
@@ -1952,7 +1931,7 @@
           <w:szCs w:val="24"/>
         </w:rPr>
         <w:drawing>
-          <wp:inline distT="0" distB="0" distL="0" distR="0" wp14:anchorId="275B2325" wp14:editId="021F16A2">
+          <wp:inline distT="0" distB="0" distL="0" distR="0" wp14:anchorId="275B2325" wp14:editId="3A120FCF">
             <wp:extent cx="4751286" cy="2571750"/>
             <wp:effectExtent l="0" t="0" r="0" b="0"/>
             <wp:docPr id="1386159421" name="Imagen 2"/>
@@ -2205,7 +2184,6 @@
           <w:sz w:val="28"/>
           <w:szCs w:val="28"/>
         </w:rPr>
-        <w:lastRenderedPageBreak/>
         <w:t>VIOLINPLOTS</w:t>
       </w:r>
     </w:p>
@@ -2241,11 +2219,12 @@
           <w:rFonts w:ascii="Arial" w:hAnsi="Arial" w:cs="Arial"/>
           <w:b/>
           <w:bCs/>
+          <w:noProof/>
           <w:sz w:val="28"/>
           <w:szCs w:val="28"/>
         </w:rPr>
         <w:drawing>
-          <wp:inline distT="0" distB="0" distL="0" distR="0" wp14:anchorId="50ECABDA" wp14:editId="773FF18A">
+          <wp:inline distT="0" distB="0" distL="0" distR="0" wp14:anchorId="50ECABDA" wp14:editId="6BB2812A">
             <wp:extent cx="5400040" cy="2578735"/>
             <wp:effectExtent l="0" t="0" r="0" b="0"/>
             <wp:docPr id="547112497" name="Imagen 4"/>
@@ -2312,11 +2291,12 @@
           <w:rFonts w:ascii="Arial" w:hAnsi="Arial" w:cs="Arial"/>
           <w:b/>
           <w:bCs/>
+          <w:noProof/>
           <w:sz w:val="28"/>
           <w:szCs w:val="28"/>
         </w:rPr>
         <w:drawing>
-          <wp:inline distT="0" distB="0" distL="0" distR="0" wp14:anchorId="21C9EEFB" wp14:editId="0EFC11B4">
+          <wp:inline distT="0" distB="0" distL="0" distR="0" wp14:anchorId="21C9EEFB" wp14:editId="44C59A05">
             <wp:extent cx="5400040" cy="2278380"/>
             <wp:effectExtent l="0" t="0" r="0" b="7620"/>
             <wp:docPr id="1849611556" name="Imagen 6"/>
@@ -3200,6 +3180,7 @@
   <w:style w:type="character" w:default="1" w:styleId="Fuentedeprrafopredeter">
     <w:name w:val="Default Paragraph Font"/>
     <w:uiPriority w:val="1"/>
+    <w:semiHidden/>
     <w:unhideWhenUsed/>
   </w:style>
   <w:style w:type="table" w:default="1" w:styleId="Tablanormal">

</xml_diff>